<commit_message>
se agregaron las delegaciones
</commit_message>
<xml_diff>
--- a/public/plantillasDoc/user.docx
+++ b/public/plantillasDoc/user.docx
@@ -16,6 +16,166 @@
       <w:r>
         <w:rPr>
           <w:b/>
+          <w:noProof/>
+          <w:sz w:val="22"/>
+          <w:lang w:val="es-MX" w:eastAsia="es-MX"/>
+        </w:rPr>
+        <mc:AlternateContent>
+          <mc:Choice Requires="wps">
+            <w:drawing>
+              <wp:anchor distT="0" distB="0" distL="114300" distR="114300" simplePos="0" relativeHeight="251659264" behindDoc="0" locked="0" layoutInCell="1" allowOverlap="1" wp14:anchorId="0EF3475C" wp14:editId="7A708E77">
+                <wp:simplePos x="0" y="0"/>
+                <wp:positionH relativeFrom="column">
+                  <wp:posOffset>4291965</wp:posOffset>
+                </wp:positionH>
+                <wp:positionV relativeFrom="paragraph">
+                  <wp:posOffset>518160</wp:posOffset>
+                </wp:positionV>
+                <wp:extent cx="1676400" cy="285750"/>
+                <wp:effectExtent l="0" t="0" r="0" b="0"/>
+                <wp:wrapNone/>
+                <wp:docPr id="1" name="Cuadro de texto 1"/>
+                <wp:cNvGraphicFramePr/>
+                <a:graphic xmlns:a="http://schemas.openxmlformats.org/drawingml/2006/main">
+                  <a:graphicData uri="http://schemas.microsoft.com/office/word/2010/wordprocessingShape">
+                    <wps:wsp>
+                      <wps:cNvSpPr txBox="1"/>
+                      <wps:spPr>
+                        <a:xfrm>
+                          <a:off x="0" y="0"/>
+                          <a:ext cx="1676400" cy="285750"/>
+                        </a:xfrm>
+                        <a:prstGeom prst="rect">
+                          <a:avLst/>
+                        </a:prstGeom>
+                        <a:noFill/>
+                        <a:ln w="6350">
+                          <a:noFill/>
+                        </a:ln>
+                      </wps:spPr>
+                      <wps:txbx>
+                        <w:txbxContent>
+                          <w:p>
+                            <w:r>
+                              <w:rPr>
+                                <w:rFonts w:eastAsia="Arial" w:cstheme="minorHAnsi"/>
+                                <w:lang w:val="es-MX" w:eastAsia="es-MX"/>
+                              </w:rPr>
+                              <w:t>FOLIO:</w:t>
+                            </w:r>
+                            <w:r>
+                              <w:rPr>
+                                <w:rFonts w:cstheme="minorHAnsi"/>
+                                <w:lang w:val="es-ES"/>
+                              </w:rPr>
+                              <w:t xml:space="preserve"> </w:t>
+                            </w:r>
+                            <w:r>
+                              <w:rPr>
+                                <w:rFonts w:cstheme="minorHAnsi"/>
+                                <w:lang w:val="es-ES"/>
+                              </w:rPr>
+                              <w:t>${</w:t>
+                            </w:r>
+                            <w:proofErr w:type="spellStart"/>
+                            <w:r>
+                              <w:rPr>
+                                <w:rFonts w:cstheme="minorHAnsi"/>
+                                <w:lang w:val="es-ES"/>
+                              </w:rPr>
+                              <w:t>fol</w:t>
+                            </w:r>
+                            <w:proofErr w:type="spellEnd"/>
+                            <w:r>
+                              <w:rPr>
+                                <w:rFonts w:cstheme="minorHAnsi"/>
+                                <w:lang w:val="es-ES"/>
+                              </w:rPr>
+                              <w:t>}</w:t>
+                            </w:r>
+                          </w:p>
+                        </w:txbxContent>
+                      </wps:txbx>
+                      <wps:bodyPr rot="0" spcFirstLastPara="0" vertOverflow="overflow" horzOverflow="overflow" vert="horz" wrap="square" lIns="91440" tIns="45720" rIns="91440" bIns="45720" numCol="1" spcCol="0" rtlCol="0" fromWordArt="0" anchor="t" anchorCtr="0" forceAA="0" compatLnSpc="1">
+                        <a:prstTxWarp prst="textNoShape">
+                          <a:avLst/>
+                        </a:prstTxWarp>
+                        <a:noAutofit/>
+                      </wps:bodyPr>
+                    </wps:wsp>
+                  </a:graphicData>
+                </a:graphic>
+                <wp14:sizeRelH relativeFrom="margin">
+                  <wp14:pctWidth>0</wp14:pctWidth>
+                </wp14:sizeRelH>
+              </wp:anchor>
+            </w:drawing>
+          </mc:Choice>
+          <mc:Fallback>
+            <w:pict>
+              <v:shapetype w14:anchorId="0EF3475C" id="_x0000_t202" coordsize="21600,21600" o:spt="202" path="m,l,21600r21600,l21600,xe">
+                <v:stroke joinstyle="miter"/>
+                <v:path gradientshapeok="t" o:connecttype="rect"/>
+              </v:shapetype>
+              <v:shape id="Cuadro de texto 1" o:spid="_x0000_s1026" type="#_x0000_t202" style="position:absolute;left:0;text-align:left;margin-left:337.95pt;margin-top:40.8pt;width:132pt;height:22.5pt;z-index:251659264;visibility:visible;mso-wrap-style:square;mso-width-percent:0;mso-wrap-distance-left:9pt;mso-wrap-distance-top:0;mso-wrap-distance-right:9pt;mso-wrap-distance-bottom:0;mso-position-horizontal:absolute;mso-position-horizontal-relative:text;mso-position-vertical:absolute;mso-position-vertical-relative:text;mso-width-percent:0;mso-width-relative:margin;v-text-anchor:top" o:gfxdata="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" filled="f" stroked="f" strokeweight=".5pt">
+                <v:textbox>
+                  <w:txbxContent>
+                    <w:p>
+                      <w:r>
+                        <w:rPr>
+                          <w:rFonts w:eastAsia="Arial" w:cstheme="minorHAnsi"/>
+                          <w:lang w:val="es-MX" w:eastAsia="es-MX"/>
+                        </w:rPr>
+                        <w:t>FOLIO</w:t>
+                      </w:r>
+                      <w:r>
+                        <w:rPr>
+                          <w:rFonts w:eastAsia="Arial" w:cstheme="minorHAnsi"/>
+                          <w:lang w:val="es-MX" w:eastAsia="es-MX"/>
+                        </w:rPr>
+                        <w:t>:</w:t>
+                      </w:r>
+                      <w:r>
+                        <w:rPr>
+                          <w:rFonts w:cstheme="minorHAnsi"/>
+                          <w:lang w:val="es-ES"/>
+                        </w:rPr>
+                        <w:t xml:space="preserve"> </w:t>
+                      </w:r>
+                      <w:r>
+                        <w:rPr>
+                          <w:rFonts w:cstheme="minorHAnsi"/>
+                          <w:lang w:val="es-ES"/>
+                        </w:rPr>
+                        <w:t>${</w:t>
+                      </w:r>
+                      <w:proofErr w:type="spellStart"/>
+                      <w:r>
+                        <w:rPr>
+                          <w:rFonts w:cstheme="minorHAnsi"/>
+                          <w:lang w:val="es-ES"/>
+                        </w:rPr>
+                        <w:t>fol</w:t>
+                      </w:r>
+                      <w:proofErr w:type="spellEnd"/>
+                      <w:r>
+                        <w:rPr>
+                          <w:rFonts w:cstheme="minorHAnsi"/>
+                          <w:lang w:val="es-ES"/>
+                        </w:rPr>
+                        <w:t>}</w:t>
+                      </w:r>
+                    </w:p>
+                  </w:txbxContent>
+                </v:textbox>
+              </v:shape>
+            </w:pict>
+          </mc:Fallback>
+        </mc:AlternateContent>
+      </w:r>
+      <w:r>
+        <w:rPr>
+          <w:b/>
           <w:sz w:val="22"/>
           <w:lang w:val="es-MX"/>
         </w:rPr>
@@ -67,6 +227,144 @@
       <w:r>
         <w:rPr>
           <w:rFonts w:cstheme="minorHAnsi"/>
+          <w:noProof/>
+          <w:lang w:val="es-MX" w:eastAsia="es-MX"/>
+        </w:rPr>
+        <mc:AlternateContent>
+          <mc:Choice Requires="wps">
+            <w:drawing>
+              <wp:anchor distT="0" distB="0" distL="114300" distR="114300" simplePos="0" relativeHeight="251660288" behindDoc="0" locked="0" layoutInCell="1" allowOverlap="1" wp14:anchorId="793E4E37" wp14:editId="2358A60B">
+                <wp:simplePos x="0" y="0"/>
+                <wp:positionH relativeFrom="column">
+                  <wp:posOffset>4290259</wp:posOffset>
+                </wp:positionH>
+                <wp:positionV relativeFrom="paragraph">
+                  <wp:posOffset>90379</wp:posOffset>
+                </wp:positionV>
+                <wp:extent cx="1617260" cy="266700"/>
+                <wp:effectExtent l="0" t="0" r="2540" b="0"/>
+                <wp:wrapNone/>
+                <wp:docPr id="2" name="Cuadro de texto 2"/>
+                <wp:cNvGraphicFramePr/>
+                <a:graphic xmlns:a="http://schemas.openxmlformats.org/drawingml/2006/main">
+                  <a:graphicData uri="http://schemas.microsoft.com/office/word/2010/wordprocessingShape">
+                    <wps:wsp>
+                      <wps:cNvSpPr txBox="1"/>
+                      <wps:spPr>
+                        <a:xfrm>
+                          <a:off x="0" y="0"/>
+                          <a:ext cx="1617260" cy="266700"/>
+                        </a:xfrm>
+                        <a:prstGeom prst="rect">
+                          <a:avLst/>
+                        </a:prstGeom>
+                        <a:solidFill>
+                          <a:schemeClr val="lt1"/>
+                        </a:solidFill>
+                        <a:ln w="6350">
+                          <a:noFill/>
+                        </a:ln>
+                      </wps:spPr>
+                      <wps:txbx>
+                        <w:txbxContent>
+                          <w:p>
+                            <w:r>
+                              <w:rPr>
+                                <w:rFonts w:eastAsia="Arial" w:cstheme="minorHAnsi"/>
+                                <w:lang w:val="es-MX" w:eastAsia="es-MX"/>
+                              </w:rPr>
+                              <w:t>FECHA:</w:t>
+                            </w:r>
+                            <w:r>
+                              <w:rPr>
+                                <w:rFonts w:cstheme="minorHAnsi"/>
+                                <w:lang w:val="es-ES"/>
+                              </w:rPr>
+                              <w:t xml:space="preserve"> </w:t>
+                            </w:r>
+                            <w:r>
+                              <w:rPr>
+                                <w:rFonts w:cstheme="minorHAnsi"/>
+                                <w:lang w:val="es-ES"/>
+                              </w:rPr>
+                              <w:t>${fecha</w:t>
+                            </w:r>
+                            <w:r>
+                              <w:rPr>
+                                <w:rFonts w:cstheme="minorHAnsi"/>
+                                <w:lang w:val="es-ES"/>
+                              </w:rPr>
+                              <w:t>}</w:t>
+                            </w:r>
+                          </w:p>
+                        </w:txbxContent>
+                      </wps:txbx>
+                      <wps:bodyPr rot="0" spcFirstLastPara="0" vertOverflow="overflow" horzOverflow="overflow" vert="horz" wrap="square" lIns="91440" tIns="45720" rIns="91440" bIns="45720" numCol="1" spcCol="0" rtlCol="0" fromWordArt="0" anchor="t" anchorCtr="0" forceAA="0" compatLnSpc="1">
+                        <a:prstTxWarp prst="textNoShape">
+                          <a:avLst/>
+                        </a:prstTxWarp>
+                        <a:noAutofit/>
+                      </wps:bodyPr>
+                    </wps:wsp>
+                  </a:graphicData>
+                </a:graphic>
+                <wp14:sizeRelH relativeFrom="margin">
+                  <wp14:pctWidth>0</wp14:pctWidth>
+                </wp14:sizeRelH>
+              </wp:anchor>
+            </w:drawing>
+          </mc:Choice>
+          <mc:Fallback>
+            <w:pict>
+              <v:shapetype w14:anchorId="793E4E37" id="_x0000_t202" coordsize="21600,21600" o:spt="202" path="m,l,21600r21600,l21600,xe">
+                <v:stroke joinstyle="miter"/>
+                <v:path gradientshapeok="t" o:connecttype="rect"/>
+              </v:shapetype>
+              <v:shape id="Cuadro de texto 2" o:spid="_x0000_s1027" type="#_x0000_t202" style="position:absolute;left:0;text-align:left;margin-left:337.8pt;margin-top:7.1pt;width:127.35pt;height:21pt;z-index:251660288;visibility:visible;mso-wrap-style:square;mso-width-percent:0;mso-wrap-distance-left:9pt;mso-wrap-distance-top:0;mso-wrap-distance-right:9pt;mso-wrap-distance-bottom:0;mso-position-horizontal:absolute;mso-position-horizontal-relative:text;mso-position-vertical:absolute;mso-position-vertical-relative:text;mso-width-percent:0;mso-width-relative:margin;v-text-anchor:top" o:gfxdata="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" fillcolor="white [3201]" stroked="f" strokeweight=".5pt">
+                <v:textbox>
+                  <w:txbxContent>
+                    <w:p>
+                      <w:bookmarkStart w:id="1" w:name="_GoBack"/>
+                      <w:r>
+                        <w:rPr>
+                          <w:rFonts w:eastAsia="Arial" w:cstheme="minorHAnsi"/>
+                          <w:lang w:val="es-MX" w:eastAsia="es-MX"/>
+                        </w:rPr>
+                        <w:t>FECHA:</w:t>
+                      </w:r>
+                      <w:r>
+                        <w:rPr>
+                          <w:rFonts w:cstheme="minorHAnsi"/>
+                          <w:lang w:val="es-ES"/>
+                        </w:rPr>
+                        <w:t xml:space="preserve"> </w:t>
+                      </w:r>
+                      <w:r>
+                        <w:rPr>
+                          <w:rFonts w:cstheme="minorHAnsi"/>
+                          <w:lang w:val="es-ES"/>
+                        </w:rPr>
+                        <w:t>${fecha</w:t>
+                      </w:r>
+                      <w:r>
+                        <w:rPr>
+                          <w:rFonts w:cstheme="minorHAnsi"/>
+                          <w:lang w:val="es-ES"/>
+                        </w:rPr>
+                        <w:t>}</w:t>
+                      </w:r>
+                      <w:bookmarkEnd w:id="1"/>
+                    </w:p>
+                  </w:txbxContent>
+                </v:textbox>
+              </v:shape>
+            </w:pict>
+          </mc:Fallback>
+        </mc:AlternateContent>
+      </w:r>
+      <w:r>
+        <w:rPr>
+          <w:rFonts w:cstheme="minorHAnsi"/>
           <w:lang w:val="es-ES"/>
         </w:rPr>
         <w:t>NOMBRE</w:t>
@@ -166,34 +464,6 @@
           <w:lang w:val="es-MX" w:eastAsia="es-MX"/>
         </w:rPr>
         <w:t xml:space="preserve">    </w:t>
-      </w:r>
-      <w:r>
-        <w:rPr>
-          <w:rFonts w:eastAsia="Arial" w:cstheme="minorHAnsi"/>
-          <w:lang w:val="es-MX" w:eastAsia="es-MX"/>
-        </w:rPr>
-        <w:t>FECHA:</w:t>
-      </w:r>
-      <w:r>
-        <w:rPr>
-          <w:rFonts w:cstheme="minorHAnsi"/>
-          <w:lang w:val="es-ES"/>
-        </w:rPr>
-        <w:t xml:space="preserve"> </w:t>
-      </w:r>
-      <w:r>
-        <w:rPr>
-          <w:rFonts w:cstheme="minorHAnsi"/>
-          <w:lang w:val="es-ES"/>
-        </w:rPr>
-        <w:t>${fecha</w:t>
-      </w:r>
-      <w:r>
-        <w:rPr>
-          <w:rFonts w:cstheme="minorHAnsi"/>
-          <w:lang w:val="es-ES"/>
-        </w:rPr>
-        <w:t>}</w:t>
       </w:r>
     </w:p>
     <w:p>
@@ -248,124 +518,64 @@
     <w:p/>
     <w:p/>
     <w:p>
-      <w:proofErr w:type="spellStart"/>
       <w:r>
         <w:rPr>
           <w:rStyle w:val="Textoennegrita"/>
         </w:rPr>
-        <w:t>Lorem</w:t>
-      </w:r>
-      <w:proofErr w:type="spellEnd"/>
+        <w:t xml:space="preserve">Me comunico con usted para decirle ya estamos revisando su petición </w:t>
+      </w:r>
       <w:r>
         <w:rPr>
           <w:rStyle w:val="Textoennegrita"/>
         </w:rPr>
+        <w:t>para llevar acabo el mantenim</w:t>
+      </w:r>
+      <w:r>
+        <w:rPr>
+          <w:rStyle w:val="Textoennegrita"/>
+        </w:rPr>
+        <w:t>iento respectivo</w:t>
+      </w:r>
+      <w:r>
+        <w:rPr>
+          <w:rStyle w:val="Textoennegrita"/>
+        </w:rPr>
         <w:t xml:space="preserve"> </w:t>
       </w:r>
-      <w:proofErr w:type="spellStart"/>
       <w:r>
         <w:rPr>
           <w:rStyle w:val="Textoennegrita"/>
         </w:rPr>
-        <w:t>Ipsum</w:t>
-      </w:r>
-      <w:proofErr w:type="spellEnd"/>
-      <w:r>
-        <w:t xml:space="preserve"> es simplemente el texto de relleno de las imprentas y archivos de texto. </w:t>
-      </w:r>
-      <w:proofErr w:type="spellStart"/>
-      <w:r>
-        <w:t>Lorem</w:t>
-      </w:r>
-      <w:proofErr w:type="spellEnd"/>
-      <w:r>
-        <w:t xml:space="preserve"> </w:t>
-      </w:r>
-      <w:proofErr w:type="spellStart"/>
-      <w:r>
-        <w:t>Ipsum</w:t>
-      </w:r>
-      <w:proofErr w:type="spellEnd"/>
-      <w:r>
-        <w:t xml:space="preserve"> ha sido el texto de relleno estándar de las industrias desde el año 1500, cuando un impresor (N. del T. persona que se dedica a la imprenta) desconocido usó una galería de textos y los mezcló de tal manera que logró hacer un libro de textos </w:t>
-      </w:r>
-      <w:proofErr w:type="spellStart"/>
-      <w:r>
-        <w:t>especimen</w:t>
-      </w:r>
-      <w:proofErr w:type="spellEnd"/>
-      <w:r>
-        <w:t xml:space="preserve">. No sólo sobrevivió 500 años, sino que </w:t>
-      </w:r>
-      <w:proofErr w:type="spellStart"/>
-      <w:r>
-        <w:t>tambien</w:t>
-      </w:r>
-      <w:proofErr w:type="spellEnd"/>
-      <w:r>
-        <w:t xml:space="preserve"> ingresó como texto de relleno en documentos electrónicos, quedando esencialmente igual al original. Fue popularizado en los 60s con la creación de las hojas "</w:t>
-      </w:r>
-      <w:proofErr w:type="spellStart"/>
-      <w:r>
-        <w:t>Letraset</w:t>
-      </w:r>
-      <w:proofErr w:type="spellEnd"/>
-      <w:r>
-        <w:t xml:space="preserve">", las cuales </w:t>
-      </w:r>
-      <w:proofErr w:type="spellStart"/>
-      <w:r>
-        <w:t>contenian</w:t>
-      </w:r>
-      <w:proofErr w:type="spellEnd"/>
-      <w:r>
-        <w:t xml:space="preserve"> pasajes de </w:t>
-      </w:r>
-      <w:proofErr w:type="spellStart"/>
-      <w:r>
-        <w:t>Lorem</w:t>
-      </w:r>
-      <w:proofErr w:type="spellEnd"/>
-      <w:r>
-        <w:t xml:space="preserve"> </w:t>
-      </w:r>
-      <w:proofErr w:type="spellStart"/>
-      <w:r>
-        <w:t>Ipsum</w:t>
-      </w:r>
-      <w:proofErr w:type="spellEnd"/>
-      <w:r>
-        <w:t xml:space="preserve">, y más recientemente con software de autoedición, como por ejemplo </w:t>
-      </w:r>
-      <w:proofErr w:type="spellStart"/>
-      <w:r>
-        <w:t>Aldus</w:t>
-      </w:r>
-      <w:proofErr w:type="spellEnd"/>
-      <w:r>
-        <w:t xml:space="preserve"> PageMaker, el cual incluye versiones de </w:t>
-      </w:r>
-      <w:proofErr w:type="spellStart"/>
-      <w:r>
-        <w:t>Lorem</w:t>
-      </w:r>
-      <w:proofErr w:type="spellEnd"/>
-      <w:r>
-        <w:t xml:space="preserve"> </w:t>
-      </w:r>
-      <w:proofErr w:type="spellStart"/>
-      <w:r>
-        <w:t>Ipsum</w:t>
-      </w:r>
-      <w:proofErr w:type="spellEnd"/>
-      <w:r>
+        <w:t xml:space="preserve">de su equipo de </w:t>
+      </w:r>
+      <w:r>
+        <w:rPr>
+          <w:rStyle w:val="Textoennegrita"/>
+        </w:rPr>
+        <w:t>cómputo</w:t>
+      </w:r>
+      <w:r>
+        <w:rPr>
+          <w:rStyle w:val="Textoennegrita"/>
+        </w:rPr>
         <w:t>.</w:t>
+      </w:r>
+    </w:p>
+    <w:p/>
+    <w:p/>
+    <w:p/>
+    <w:p>
+      <w:r>
+        <w:t>Atentamente</w:t>
+      </w:r>
+    </w:p>
+    <w:p>
+      <w:r>
+        <w:t>El departamento de Sistemas</w:t>
       </w:r>
       <w:bookmarkStart w:id="0" w:name="_GoBack"/>
       <w:bookmarkEnd w:id="0"/>
     </w:p>
-    <w:p/>
-    <w:p/>
     <w:sectPr>
       <w:headerReference w:type="default" r:id="rId8"/>
       <w:footerReference w:type="default" r:id="rId9"/>
@@ -2498,7 +2708,7 @@
 </file>
 
 <file path=customXml/itemProps1.xml><?xml version="1.0" encoding="utf-8"?>
-<ds:datastoreItem xmlns:ds="http://schemas.openxmlformats.org/officeDocument/2006/customXml" ds:itemID="{57D59343-06BC-4E1F-9360-229095A39A6A}">
+<ds:datastoreItem xmlns:ds="http://schemas.openxmlformats.org/officeDocument/2006/customXml" ds:itemID="{8D15FD15-8791-4E58-AC91-0F195DD8A18C}">
   <ds:schemaRefs>
     <ds:schemaRef ds:uri="http://schemas.openxmlformats.org/officeDocument/2006/bibliography"/>
   </ds:schemaRefs>

</xml_diff>